<commit_message>
curso python dia 1 notas
</commit_message>
<xml_diff>
--- a/Curso python.docx
+++ b/Curso python.docx
@@ -3,7 +3,15 @@
 <w:document xmlns:wpc="http://schemas.microsoft.com/office/word/2010/wordprocessingCanvas" xmlns:cx="http://schemas.microsoft.com/office/drawing/2014/chartex" xmlns:cx1="http://schemas.microsoft.com/office/drawing/2015/9/8/chartex" xmlns:cx2="http://schemas.microsoft.com/office/drawing/2015/10/21/chartex" xmlns:cx3="http://schemas.microsoft.com/office/drawing/2016/5/9/chartex" xmlns:cx4="http://schemas.microsoft.com/office/drawing/2016/5/10/chartex" xmlns:cx5="http://schemas.microsoft.com/office/drawing/2016/5/11/chartex" xmlns:cx6="http://schemas.microsoft.com/office/drawing/2016/5/12/chartex" xmlns:cx7="http://schemas.microsoft.com/office/drawing/2016/5/13/chartex" xmlns:cx8="http://schemas.microsoft.com/office/drawing/2016/5/14/chartex" xmlns:mc="http://schemas.openxmlformats.org/markup-compatibility/2006" xmlns:aink="http://schemas.microsoft.com/office/drawing/2016/ink" xmlns:am3d="http://schemas.microsoft.com/office/drawing/2017/model3d" xmlns:o="urn:schemas-microsoft-com:office:office" xmlns:oel="http://schemas.microsoft.com/office/2019/extlst" xmlns:r="http://schemas.openxmlformats.org/officeDocument/2006/relationships" xmlns:m="http://schemas.openxmlformats.org/officeDocument/2006/math" xmlns:v="urn:schemas-microsoft-com:vml" xmlns:wp14="http://schemas.microsoft.com/office/word/2010/wordprocessingDrawing" xmlns:wp="http://schemas.openxmlformats.org/drawingml/2006/wordprocessingDrawing" xmlns:w10="urn:schemas-microsoft-com:office:word" xmlns:w="http://schemas.openxmlformats.org/wordprocessingml/2006/main" xmlns:w14="http://schemas.microsoft.com/office/word/2010/wordml" xmlns:w15="http://schemas.microsoft.com/office/word/2012/wordml" xmlns:w16cex="http://schemas.microsoft.com/office/word/2018/wordml/cex" xmlns:w16cid="http://schemas.microsoft.com/office/word/2016/wordml/cid" xmlns:w16="http://schemas.microsoft.com/office/word/2018/wordml" xmlns:w16du="http://schemas.microsoft.com/office/word/2023/wordml/word16du" xmlns:w16sdtdh="http://schemas.microsoft.com/office/word/2020/wordml/sdtdatahash" xmlns:w16se="http://schemas.microsoft.com/office/word/2015/wordml/symex" xmlns:wpg="http://schemas.microsoft.com/office/word/2010/wordprocessingGroup" xmlns:wpi="http://schemas.microsoft.com/office/word/2010/wordprocessingInk" xmlns:wne="http://schemas.microsoft.com/office/word/2006/wordml" xmlns:wps="http://schemas.microsoft.com/office/word/2010/wordprocessingShape" mc:Ignorable="w14 w15 w16se w16cid w16 w16cex w16sdtdh w16du wp14">
   <w:body>
     <w:p>
-      <w:r>
+      <w:pPr>
+        <w:rPr>
+          <w:lang w:val="es-MX"/>
+        </w:rPr>
+      </w:pPr>
+      <w:r>
+        <w:rPr>
+          <w:lang w:val="es-MX"/>
+        </w:rPr>
         <w:t>Git</w:t>
       </w:r>
     </w:p>
@@ -56,55 +64,31 @@
           <w:bCs/>
           <w:lang w:val="es-MX"/>
         </w:rPr>
-        <w:t>Git Commit:</w:t>
-      </w:r>
-      <w:r>
-        <w:rPr>
-          <w:lang w:val="es-MX"/>
-        </w:rPr>
-        <w:t xml:space="preserve"> una instantánea del código en un momento especifico</w:t>
-      </w:r>
-    </w:p>
-    <w:p>
-      <w:pPr>
-        <w:rPr>
-          <w:lang w:val="es-MX"/>
-        </w:rPr>
-      </w:pPr>
+        <w:t xml:space="preserve">Git </w:t>
+      </w:r>
+      <w:proofErr w:type="spellStart"/>
       <w:r>
         <w:rPr>
           <w:b/>
           <w:bCs/>
           <w:lang w:val="es-MX"/>
         </w:rPr>
-        <w:t>Git Branch:</w:t>
-      </w:r>
-      <w:r>
-        <w:rPr>
-          <w:lang w:val="es-MX"/>
-        </w:rPr>
-        <w:t xml:space="preserve"> Una línea de desarrollo independiente</w:t>
-      </w:r>
-    </w:p>
-    <w:p>
-      <w:pPr>
-        <w:rPr>
-          <w:lang w:val="es-MX"/>
-        </w:rPr>
-      </w:pPr>
+        <w:t>Commit</w:t>
+      </w:r>
+      <w:proofErr w:type="spellEnd"/>
       <w:r>
         <w:rPr>
           <w:b/>
           <w:bCs/>
           <w:lang w:val="es-MX"/>
         </w:rPr>
-        <w:t>Git Merge:</w:t>
-      </w:r>
-      <w:r>
-        <w:rPr>
-          <w:lang w:val="es-MX"/>
-        </w:rPr>
-        <w:t xml:space="preserve"> Combinar cambios de diferentes ramas</w:t>
+        <w:t>:</w:t>
+      </w:r>
+      <w:r>
+        <w:rPr>
+          <w:lang w:val="es-MX"/>
+        </w:rPr>
+        <w:t xml:space="preserve"> una instantánea del código en un momento especifico</w:t>
       </w:r>
     </w:p>
     <w:p>
@@ -119,29 +103,89 @@
           <w:bCs/>
           <w:lang w:val="es-MX"/>
         </w:rPr>
-        <w:t>Git Clone:</w:t>
-      </w:r>
-      <w:r>
-        <w:rPr>
-          <w:lang w:val="es-MX"/>
-        </w:rPr>
-        <w:t xml:space="preserve"> Copiar un repositorio existente a tu maquina local</w:t>
-      </w:r>
-    </w:p>
-    <w:p>
-      <w:pPr>
+        <w:t>Git Branch:</w:t>
+      </w:r>
+      <w:r>
+        <w:rPr>
+          <w:lang w:val="es-MX"/>
+        </w:rPr>
+        <w:t xml:space="preserve"> Una línea de desarrollo independiente</w:t>
+      </w:r>
+    </w:p>
+    <w:p>
+      <w:pPr>
+        <w:rPr>
+          <w:lang w:val="es-MX"/>
+        </w:rPr>
+      </w:pPr>
+      <w:r>
         <w:rPr>
           <w:b/>
           <w:bCs/>
           <w:lang w:val="es-MX"/>
         </w:rPr>
-      </w:pPr>
+        <w:t xml:space="preserve">Git </w:t>
+      </w:r>
+      <w:proofErr w:type="spellStart"/>
       <w:r>
         <w:rPr>
           <w:b/>
           <w:bCs/>
           <w:lang w:val="es-MX"/>
         </w:rPr>
+        <w:t>Merge</w:t>
+      </w:r>
+      <w:proofErr w:type="spellEnd"/>
+      <w:r>
+        <w:rPr>
+          <w:b/>
+          <w:bCs/>
+          <w:lang w:val="es-MX"/>
+        </w:rPr>
+        <w:t>:</w:t>
+      </w:r>
+      <w:r>
+        <w:rPr>
+          <w:lang w:val="es-MX"/>
+        </w:rPr>
+        <w:t xml:space="preserve"> Combinar cambios de diferentes ramas</w:t>
+      </w:r>
+    </w:p>
+    <w:p>
+      <w:pPr>
+        <w:rPr>
+          <w:lang w:val="es-MX"/>
+        </w:rPr>
+      </w:pPr>
+      <w:r>
+        <w:rPr>
+          <w:b/>
+          <w:bCs/>
+          <w:lang w:val="es-MX"/>
+        </w:rPr>
+        <w:t>Git Clone:</w:t>
+      </w:r>
+      <w:r>
+        <w:rPr>
+          <w:lang w:val="es-MX"/>
+        </w:rPr>
+        <w:t xml:space="preserve"> Copiar un repositorio existente a tu maquina local</w:t>
+      </w:r>
+    </w:p>
+    <w:p>
+      <w:pPr>
+        <w:rPr>
+          <w:b/>
+          <w:bCs/>
+          <w:lang w:val="es-MX"/>
+        </w:rPr>
+      </w:pPr>
+      <w:r>
+        <w:rPr>
+          <w:b/>
+          <w:bCs/>
+          <w:lang w:val="es-MX"/>
+        </w:rPr>
         <w:t>Flujo de trabajo básico</w:t>
       </w:r>
     </w:p>
@@ -181,46 +225,78 @@
         <w:rPr>
           <w:lang w:val="es-MX"/>
         </w:rPr>
-        <w:t>Agregar: preparar los cambios para el commit</w:t>
-      </w:r>
-    </w:p>
-    <w:p>
-      <w:pPr>
-        <w:rPr>
-          <w:lang w:val="es-MX"/>
-        </w:rPr>
-      </w:pPr>
-      <w:r>
-        <w:rPr>
-          <w:lang w:val="es-MX"/>
-        </w:rPr>
-        <w:t>Commit: Guardar los cambios con un mensaje descriptivo</w:t>
-      </w:r>
-    </w:p>
-    <w:p>
-      <w:pPr>
-        <w:rPr>
-          <w:lang w:val="es-MX"/>
-        </w:rPr>
-      </w:pPr>
-      <w:r>
-        <w:rPr>
-          <w:lang w:val="es-MX"/>
-        </w:rPr>
-        <w:t>Push: Subir los cambios al repositorio remoto</w:t>
-      </w:r>
-    </w:p>
-    <w:p>
-      <w:pPr>
-        <w:rPr>
-          <w:lang w:val="es-MX"/>
-        </w:rPr>
-      </w:pPr>
-      <w:r>
-        <w:rPr>
-          <w:lang w:val="es-MX"/>
-        </w:rPr>
-        <w:t xml:space="preserve">Pull: Actualizar tu repositorio local con los cambios </w:t>
+        <w:t xml:space="preserve">Agregar: preparar los cambios para el </w:t>
+      </w:r>
+      <w:proofErr w:type="spellStart"/>
+      <w:r>
+        <w:rPr>
+          <w:lang w:val="es-MX"/>
+        </w:rPr>
+        <w:t>commit</w:t>
+      </w:r>
+      <w:proofErr w:type="spellEnd"/>
+    </w:p>
+    <w:p>
+      <w:pPr>
+        <w:rPr>
+          <w:lang w:val="es-MX"/>
+        </w:rPr>
+      </w:pPr>
+      <w:proofErr w:type="spellStart"/>
+      <w:r>
+        <w:rPr>
+          <w:lang w:val="es-MX"/>
+        </w:rPr>
+        <w:t>Commit</w:t>
+      </w:r>
+      <w:proofErr w:type="spellEnd"/>
+      <w:r>
+        <w:rPr>
+          <w:lang w:val="es-MX"/>
+        </w:rPr>
+        <w:t>: Guardar los cambios con un mensaje descriptivo</w:t>
+      </w:r>
+    </w:p>
+    <w:p>
+      <w:pPr>
+        <w:rPr>
+          <w:lang w:val="es-MX"/>
+        </w:rPr>
+      </w:pPr>
+      <w:proofErr w:type="spellStart"/>
+      <w:r>
+        <w:rPr>
+          <w:lang w:val="es-MX"/>
+        </w:rPr>
+        <w:t>Push</w:t>
+      </w:r>
+      <w:proofErr w:type="spellEnd"/>
+      <w:r>
+        <w:rPr>
+          <w:lang w:val="es-MX"/>
+        </w:rPr>
+        <w:t>: Subir los cambios al repositorio remoto</w:t>
+      </w:r>
+    </w:p>
+    <w:p>
+      <w:pPr>
+        <w:rPr>
+          <w:lang w:val="es-MX"/>
+        </w:rPr>
+      </w:pPr>
+      <w:proofErr w:type="spellStart"/>
+      <w:r>
+        <w:rPr>
+          <w:lang w:val="es-MX"/>
+        </w:rPr>
+        <w:t>Pull</w:t>
+      </w:r>
+      <w:proofErr w:type="spellEnd"/>
+      <w:r>
+        <w:rPr>
+          <w:lang w:val="es-MX"/>
+        </w:rPr>
+        <w:t xml:space="preserve">: Actualizar tu repositorio local con los cambios </w:t>
       </w:r>
       <w:r>
         <w:rPr>
@@ -238,16 +314,596 @@
     <w:p>
       <w:pPr>
         <w:rPr>
-          <w:lang w:val="es-MX"/>
-        </w:rPr>
-      </w:pPr>
-    </w:p>
-    <w:p>
-      <w:pPr>
-        <w:rPr>
-          <w:lang w:val="es-MX"/>
-        </w:rPr>
-      </w:pPr>
+          <w:b/>
+          <w:bCs/>
+          <w:lang w:val="es-MX"/>
+        </w:rPr>
+      </w:pPr>
+      <w:r>
+        <w:rPr>
+          <w:b/>
+          <w:bCs/>
+          <w:lang w:val="es-MX"/>
+        </w:rPr>
+        <w:t>Python</w:t>
+      </w:r>
+    </w:p>
+    <w:p>
+      <w:pPr>
+        <w:rPr>
+          <w:lang w:val="es-MX"/>
+        </w:rPr>
+      </w:pPr>
+      <w:r>
+        <w:rPr>
+          <w:lang w:val="es-MX"/>
+        </w:rPr>
+        <w:t>Es un lenguaje de programación de alto nivel, interpretado, multiparadigma y de código abierto.</w:t>
+      </w:r>
+    </w:p>
+    <w:p>
+      <w:pPr>
+        <w:rPr>
+          <w:lang w:val="es-MX"/>
+        </w:rPr>
+      </w:pPr>
+      <w:r>
+        <w:rPr>
+          <w:lang w:val="es-MX"/>
+        </w:rPr>
+        <w:t xml:space="preserve">5 razones para aprender </w:t>
+      </w:r>
+      <w:proofErr w:type="spellStart"/>
+      <w:r>
+        <w:rPr>
+          <w:lang w:val="es-MX"/>
+        </w:rPr>
+        <w:t>P</w:t>
+      </w:r>
+      <w:r>
+        <w:rPr>
+          <w:lang w:val="es-MX"/>
+        </w:rPr>
+        <w:t>yhton</w:t>
+      </w:r>
+      <w:proofErr w:type="spellEnd"/>
+    </w:p>
+    <w:p>
+      <w:pPr>
+        <w:pStyle w:val="Prrafodelista"/>
+        <w:numPr>
+          <w:ilvl w:val="0"/>
+          <w:numId w:val="1"/>
+        </w:numPr>
+        <w:rPr>
+          <w:lang w:val="es-MX"/>
+        </w:rPr>
+      </w:pPr>
+      <w:r>
+        <w:rPr>
+          <w:lang w:val="es-MX"/>
+        </w:rPr>
+        <w:t>Recomendado como primer lenguaje de programación</w:t>
+      </w:r>
+    </w:p>
+    <w:p>
+      <w:pPr>
+        <w:pStyle w:val="Prrafodelista"/>
+        <w:numPr>
+          <w:ilvl w:val="0"/>
+          <w:numId w:val="1"/>
+        </w:numPr>
+        <w:rPr>
+          <w:lang w:val="es-MX"/>
+        </w:rPr>
+      </w:pPr>
+      <w:r>
+        <w:rPr>
+          <w:lang w:val="es-MX"/>
+        </w:rPr>
+        <w:t>Multiparadigma</w:t>
+      </w:r>
+    </w:p>
+    <w:p>
+      <w:pPr>
+        <w:pStyle w:val="Prrafodelista"/>
+        <w:numPr>
+          <w:ilvl w:val="0"/>
+          <w:numId w:val="1"/>
+        </w:numPr>
+        <w:rPr>
+          <w:lang w:val="es-MX"/>
+        </w:rPr>
+      </w:pPr>
+      <w:r>
+        <w:rPr>
+          <w:lang w:val="es-MX"/>
+        </w:rPr>
+        <w:t>Desarrollo rápido</w:t>
+      </w:r>
+    </w:p>
+    <w:p>
+      <w:pPr>
+        <w:pStyle w:val="Prrafodelista"/>
+        <w:numPr>
+          <w:ilvl w:val="0"/>
+          <w:numId w:val="1"/>
+        </w:numPr>
+        <w:rPr>
+          <w:lang w:val="es-MX"/>
+        </w:rPr>
+      </w:pPr>
+      <w:r>
+        <w:rPr>
+          <w:lang w:val="es-MX"/>
+        </w:rPr>
+        <w:t xml:space="preserve">Machine </w:t>
+      </w:r>
+      <w:proofErr w:type="spellStart"/>
+      <w:r>
+        <w:rPr>
+          <w:lang w:val="es-MX"/>
+        </w:rPr>
+        <w:t>Learning</w:t>
+      </w:r>
+      <w:proofErr w:type="spellEnd"/>
+    </w:p>
+    <w:p>
+      <w:pPr>
+        <w:pStyle w:val="Prrafodelista"/>
+        <w:numPr>
+          <w:ilvl w:val="0"/>
+          <w:numId w:val="1"/>
+        </w:numPr>
+        <w:rPr>
+          <w:lang w:val="es-MX"/>
+        </w:rPr>
+      </w:pPr>
+      <w:r>
+        <w:rPr>
+          <w:lang w:val="es-MX"/>
+        </w:rPr>
+        <w:t xml:space="preserve">Seguridad </w:t>
+      </w:r>
+      <w:r>
+        <w:rPr>
+          <w:lang w:val="es-MX"/>
+        </w:rPr>
+        <w:t>Informática</w:t>
+      </w:r>
+    </w:p>
+    <w:p>
+      <w:pPr>
+        <w:rPr>
+          <w:lang w:val="es-MX"/>
+        </w:rPr>
+      </w:pPr>
+      <w:r>
+        <w:rPr>
+          <w:lang w:val="es-MX"/>
+        </w:rPr>
+        <w:t>Un lenguaje de programación es un programa el cual podemos escribir instrucciones que una computadora entienda y la pueda ejecutar</w:t>
+      </w:r>
+    </w:p>
+    <w:p>
+      <w:pPr>
+        <w:rPr>
+          <w:lang w:val="es-MX"/>
+        </w:rPr>
+      </w:pPr>
+      <w:r>
+        <w:rPr>
+          <w:lang w:val="es-MX"/>
+        </w:rPr>
+        <w:t>Existen muchos lenguajes de programación para propósitos diferentes.</w:t>
+      </w:r>
+    </w:p>
+    <w:p>
+      <w:pPr>
+        <w:rPr>
+          <w:b/>
+          <w:bCs/>
+          <w:lang w:val="es-MX"/>
+        </w:rPr>
+      </w:pPr>
+      <w:r>
+        <w:rPr>
+          <w:b/>
+          <w:bCs/>
+          <w:lang w:val="es-MX"/>
+        </w:rPr>
+        <w:t>Lenguaje de programación de bajo nivel</w:t>
+      </w:r>
+    </w:p>
+    <w:p>
+      <w:pPr>
+        <w:rPr>
+          <w:lang w:val="es-MX"/>
+        </w:rPr>
+      </w:pPr>
+      <w:r>
+        <w:rPr>
+          <w:lang w:val="es-MX"/>
+        </w:rPr>
+        <w:lastRenderedPageBreak/>
+        <w:t>Son lenguajes de programación que tiene una relación cercana con el hardware de la máquina que se esta programación</w:t>
+      </w:r>
+    </w:p>
+    <w:p>
+      <w:pPr>
+        <w:rPr>
+          <w:b/>
+          <w:lang w:val="es-MX"/>
+        </w:rPr>
+      </w:pPr>
+      <w:r>
+        <w:rPr>
+          <w:b/>
+          <w:lang w:val="es-MX"/>
+        </w:rPr>
+        <w:t>Lenguaje de programación de alto nivel</w:t>
+      </w:r>
+    </w:p>
+    <w:p>
+      <w:pPr>
+        <w:rPr>
+          <w:lang w:val="es-MX"/>
+        </w:rPr>
+      </w:pPr>
+      <w:r>
+        <w:rPr>
+          <w:lang w:val="es-MX"/>
+        </w:rPr>
+        <w:t>Son lenguajes de programación que tienen una buena compersión con las personas</w:t>
+      </w:r>
+    </w:p>
+    <w:p>
+      <w:pPr>
+        <w:rPr>
+          <w:b/>
+          <w:bCs/>
+          <w:lang w:val="es-MX"/>
+        </w:rPr>
+      </w:pPr>
+      <w:r>
+        <w:rPr>
+          <w:b/>
+          <w:bCs/>
+          <w:lang w:val="es-MX"/>
+        </w:rPr>
+        <w:t>Interpretado vs compilado</w:t>
+      </w:r>
+    </w:p>
+    <w:p>
+      <w:pPr>
+        <w:rPr>
+          <w:lang w:val="es-MX"/>
+        </w:rPr>
+      </w:pPr>
+      <w:r>
+        <w:rPr>
+          <w:lang w:val="es-MX"/>
+        </w:rPr>
+        <w:t xml:space="preserve">El interpretado </w:t>
+      </w:r>
+      <w:r>
+        <w:rPr>
+          <w:lang w:val="es-MX"/>
+        </w:rPr>
+        <w:t xml:space="preserve">las instrucciones </w:t>
+      </w:r>
+      <w:r>
+        <w:rPr>
+          <w:lang w:val="es-MX"/>
+        </w:rPr>
+        <w:t>se ejecuta</w:t>
+      </w:r>
+      <w:r>
+        <w:rPr>
+          <w:lang w:val="es-MX"/>
+        </w:rPr>
+        <w:t>n</w:t>
+      </w:r>
+      <w:r>
+        <w:rPr>
+          <w:lang w:val="es-MX"/>
+        </w:rPr>
+        <w:t xml:space="preserve"> y se lee</w:t>
+      </w:r>
+      <w:r>
+        <w:rPr>
+          <w:lang w:val="es-MX"/>
+        </w:rPr>
+        <w:t>n</w:t>
+      </w:r>
+      <w:r>
+        <w:rPr>
+          <w:lang w:val="es-MX"/>
+        </w:rPr>
+        <w:t xml:space="preserve"> en tiempo real, el co</w:t>
+      </w:r>
+      <w:r>
+        <w:rPr>
+          <w:lang w:val="es-MX"/>
+        </w:rPr>
+        <w:t>m</w:t>
+      </w:r>
+      <w:r>
+        <w:rPr>
+          <w:lang w:val="es-MX"/>
+        </w:rPr>
+        <w:t>pilado hace todos sus procesos antes</w:t>
+      </w:r>
+      <w:r>
+        <w:rPr>
+          <w:lang w:val="es-MX"/>
+        </w:rPr>
+        <w:t xml:space="preserve"> y solo pueden ser ejecutados en una sola plataforma.</w:t>
+      </w:r>
+    </w:p>
+    <w:p>
+      <w:pPr>
+        <w:rPr>
+          <w:b/>
+          <w:bCs/>
+          <w:lang w:val="es-MX"/>
+        </w:rPr>
+      </w:pPr>
+      <w:r>
+        <w:rPr>
+          <w:b/>
+          <w:bCs/>
+          <w:lang w:val="es-MX"/>
+        </w:rPr>
+        <w:t xml:space="preserve">Paradigmas de programación </w:t>
+      </w:r>
+    </w:p>
+    <w:p>
+      <w:pPr>
+        <w:rPr>
+          <w:lang w:val="es-MX"/>
+        </w:rPr>
+      </w:pPr>
+      <w:r>
+        <w:rPr>
+          <w:lang w:val="es-MX"/>
+        </w:rPr>
+        <w:t>Paradigmas de programación</w:t>
+      </w:r>
+    </w:p>
+    <w:p>
+      <w:pPr>
+        <w:rPr>
+          <w:lang w:val="es-MX"/>
+        </w:rPr>
+      </w:pPr>
+      <w:r>
+        <w:rPr>
+          <w:lang w:val="es-MX"/>
+        </w:rPr>
+        <w:t>El paradigma de programación es una manear en la que se pueden clasificar los lenguajes de programación de acuerdo con sus características.</w:t>
+      </w:r>
+    </w:p>
+    <w:p>
+      <w:pPr>
+        <w:rPr>
+          <w:b/>
+          <w:bCs/>
+          <w:lang w:val="es-MX"/>
+        </w:rPr>
+      </w:pPr>
+      <w:r>
+        <w:rPr>
+          <w:b/>
+          <w:bCs/>
+          <w:lang w:val="es-MX"/>
+        </w:rPr>
+        <w:t>Código abierto</w:t>
+      </w:r>
+    </w:p>
+    <w:p>
+      <w:pPr>
+        <w:rPr>
+          <w:lang w:val="es-MX"/>
+        </w:rPr>
+      </w:pPr>
+      <w:r>
+        <w:rPr>
+          <w:lang w:val="es-MX"/>
+        </w:rPr>
+        <w:t>El código abierto se refiere a que dicho código es compartido o distribuido libremente y cualquiera puede hacerle modificaciones con el fin de mejorarlo a beneficio de la comunidad.</w:t>
+      </w:r>
+    </w:p>
+    <w:p>
+      <w:pPr>
+        <w:rPr>
+          <w:lang w:val="es-MX"/>
+        </w:rPr>
+      </w:pPr>
+      <w:r>
+        <w:rPr>
+          <w:lang w:val="es-MX"/>
+        </w:rPr>
+        <w:t>En la terminal</w:t>
+      </w:r>
+    </w:p>
+    <w:p>
+      <w:pPr>
+        <w:rPr>
+          <w:lang w:val="es-MX"/>
+        </w:rPr>
+      </w:pPr>
+      <w:r>
+        <w:rPr>
+          <w:lang w:val="es-MX"/>
+        </w:rPr>
+        <w:t xml:space="preserve">Git </w:t>
+      </w:r>
+      <w:proofErr w:type="spellStart"/>
+      <w:r>
+        <w:rPr>
+          <w:lang w:val="es-MX"/>
+        </w:rPr>
+        <w:t>bash</w:t>
+      </w:r>
+      <w:proofErr w:type="spellEnd"/>
+      <w:r>
+        <w:rPr>
+          <w:lang w:val="es-MX"/>
+        </w:rPr>
+        <w:t xml:space="preserve">= </w:t>
+      </w:r>
+      <w:proofErr w:type="spellStart"/>
+      <w:r>
+        <w:rPr>
+          <w:lang w:val="es-MX"/>
+        </w:rPr>
+        <w:t>py</w:t>
+      </w:r>
+      <w:proofErr w:type="spellEnd"/>
+      <w:r>
+        <w:rPr>
+          <w:lang w:val="es-MX"/>
+        </w:rPr>
+        <w:t xml:space="preserve"> </w:t>
+      </w:r>
+    </w:p>
+    <w:p>
+      <w:pPr>
+        <w:rPr>
+          <w:lang w:val="es-MX"/>
+        </w:rPr>
+      </w:pPr>
+      <w:r>
+        <w:rPr>
+          <w:lang w:val="es-MX"/>
+        </w:rPr>
+        <w:t>Operación y _ para el resultado de la línea anterior</w:t>
+      </w:r>
+    </w:p>
+    <w:p>
+      <w:pPr>
+        <w:rPr>
+          <w:lang w:val="es-MX"/>
+        </w:rPr>
+      </w:pPr>
+      <w:r>
+        <w:rPr>
+          <w:lang w:val="es-MX"/>
+        </w:rPr>
+        <w:t>Palabras reservadas:</w:t>
+      </w:r>
+    </w:p>
+    <w:p>
+      <w:pPr>
+        <w:rPr>
+          <w:lang w:val="es-MX"/>
+        </w:rPr>
+      </w:pPr>
+      <w:hyperlink r:id="rId5" w:history="1">
+        <w:r>
+          <w:rPr>
+            <w:rStyle w:val="Hipervnculo"/>
+            <w:lang w:val="es-MX"/>
+          </w:rPr>
+          <w:t>https://docs.python.org/3/library/functions.html</w:t>
+        </w:r>
+      </w:hyperlink>
+    </w:p>
+    <w:p>
+      <w:pPr>
+        <w:rPr>
+          <w:lang w:val="es-MX"/>
+        </w:rPr>
+      </w:pPr>
+      <w:r>
+        <w:rPr>
+          <w:lang w:val="es-MX"/>
+        </w:rPr>
+        <w:lastRenderedPageBreak/>
+        <w:drawing>
+          <wp:inline distT="0" distB="0" distL="0" distR="0" wp14:anchorId="2F9D987E" wp14:editId="47A31B24">
+            <wp:extent cx="5943600" cy="3145155"/>
+            <wp:effectExtent l="0" t="0" r="0" b="0"/>
+            <wp:docPr id="963995331" name="Imagen 1"/>
+            <wp:cNvGraphicFramePr>
+              <a:graphicFrameLocks xmlns:a="http://schemas.openxmlformats.org/drawingml/2006/main" noChangeAspect="1"/>
+            </wp:cNvGraphicFramePr>
+            <a:graphic xmlns:a="http://schemas.openxmlformats.org/drawingml/2006/main">
+              <a:graphicData uri="http://schemas.openxmlformats.org/drawingml/2006/picture">
+                <pic:pic xmlns:pic="http://schemas.openxmlformats.org/drawingml/2006/picture">
+                  <pic:nvPicPr>
+                    <pic:cNvPr id="963995331" name=""/>
+                    <pic:cNvPicPr/>
+                  </pic:nvPicPr>
+                  <pic:blipFill>
+                    <a:blip r:embed="rId6"/>
+                    <a:stretch>
+                      <a:fillRect/>
+                    </a:stretch>
+                  </pic:blipFill>
+                  <pic:spPr>
+                    <a:xfrm>
+                      <a:off x="0" y="0"/>
+                      <a:ext cx="5943600" cy="3145155"/>
+                    </a:xfrm>
+                    <a:prstGeom prst="rect">
+                      <a:avLst/>
+                    </a:prstGeom>
+                  </pic:spPr>
+                </pic:pic>
+              </a:graphicData>
+            </a:graphic>
+          </wp:inline>
+        </w:drawing>
+      </w:r>
+    </w:p>
+    <w:p>
+      <w:pPr>
+        <w:rPr>
+          <w:lang w:val="es-MX"/>
+        </w:rPr>
+      </w:pPr>
+      <w:r>
+        <w:rPr>
+          <w:lang w:val="es-MX"/>
+        </w:rPr>
+        <w:drawing>
+          <wp:inline distT="0" distB="0" distL="0" distR="0" wp14:anchorId="596B3ED0" wp14:editId="0B09053E">
+            <wp:extent cx="5943600" cy="3154680"/>
+            <wp:effectExtent l="0" t="0" r="0" b="7620"/>
+            <wp:docPr id="2093054549" name="Imagen 1"/>
+            <wp:cNvGraphicFramePr>
+              <a:graphicFrameLocks xmlns:a="http://schemas.openxmlformats.org/drawingml/2006/main" noChangeAspect="1"/>
+            </wp:cNvGraphicFramePr>
+            <a:graphic xmlns:a="http://schemas.openxmlformats.org/drawingml/2006/main">
+              <a:graphicData uri="http://schemas.openxmlformats.org/drawingml/2006/picture">
+                <pic:pic xmlns:pic="http://schemas.openxmlformats.org/drawingml/2006/picture">
+                  <pic:nvPicPr>
+                    <pic:cNvPr id="2093054549" name=""/>
+                    <pic:cNvPicPr/>
+                  </pic:nvPicPr>
+                  <pic:blipFill>
+                    <a:blip r:embed="rId7"/>
+                    <a:stretch>
+                      <a:fillRect/>
+                    </a:stretch>
+                  </pic:blipFill>
+                  <pic:spPr>
+                    <a:xfrm>
+                      <a:off x="0" y="0"/>
+                      <a:ext cx="5943600" cy="3154680"/>
+                    </a:xfrm>
+                    <a:prstGeom prst="rect">
+                      <a:avLst/>
+                    </a:prstGeom>
+                  </pic:spPr>
+                </pic:pic>
+              </a:graphicData>
+            </a:graphic>
+          </wp:inline>
+        </w:drawing>
+      </w:r>
     </w:p>
     <w:sectPr>
       <w:pgSz w:w="12240" w:h="15840"/>
@@ -257,6 +913,103 @@
     </w:sectPr>
   </w:body>
 </w:document>
+</file>
+
+<file path=word/numbering.xml><?xml version="1.0" encoding="utf-8"?>
+<w:numbering xmlns:wpc="http://schemas.microsoft.com/office/word/2010/wordprocessingCanvas" xmlns:cx="http://schemas.microsoft.com/office/drawing/2014/chartex" xmlns:cx1="http://schemas.microsoft.com/office/drawing/2015/9/8/chartex" xmlns:cx2="http://schemas.microsoft.com/office/drawing/2015/10/21/chartex" xmlns:cx3="http://schemas.microsoft.com/office/drawing/2016/5/9/chartex" xmlns:cx4="http://schemas.microsoft.com/office/drawing/2016/5/10/chartex" xmlns:cx5="http://schemas.microsoft.com/office/drawing/2016/5/11/chartex" xmlns:cx6="http://schemas.microsoft.com/office/drawing/2016/5/12/chartex" xmlns:cx7="http://schemas.microsoft.com/office/drawing/2016/5/13/chartex" xmlns:cx8="http://schemas.microsoft.com/office/drawing/2016/5/14/chartex" xmlns:mc="http://schemas.openxmlformats.org/markup-compatibility/2006" xmlns:aink="http://schemas.microsoft.com/office/drawing/2016/ink" xmlns:am3d="http://schemas.microsoft.com/office/drawing/2017/model3d" xmlns:o="urn:schemas-microsoft-com:office:office" xmlns:oel="http://schemas.microsoft.com/office/2019/extlst" xmlns:r="http://schemas.openxmlformats.org/officeDocument/2006/relationships" xmlns:m="http://schemas.openxmlformats.org/officeDocument/2006/math" xmlns:v="urn:schemas-microsoft-com:vml" xmlns:wp14="http://schemas.microsoft.com/office/word/2010/wordprocessingDrawing" xmlns:wp="http://schemas.openxmlformats.org/drawingml/2006/wordprocessingDrawing" xmlns:w10="urn:schemas-microsoft-com:office:word" xmlns:w="http://schemas.openxmlformats.org/wordprocessingml/2006/main" xmlns:w14="http://schemas.microsoft.com/office/word/2010/wordml" xmlns:w15="http://schemas.microsoft.com/office/word/2012/wordml" xmlns:w16cex="http://schemas.microsoft.com/office/word/2018/wordml/cex" xmlns:w16cid="http://schemas.microsoft.com/office/word/2016/wordml/cid" xmlns:w16="http://schemas.microsoft.com/office/word/2018/wordml" xmlns:w16du="http://schemas.microsoft.com/office/word/2023/wordml/word16du" xmlns:w16sdtdh="http://schemas.microsoft.com/office/word/2020/wordml/sdtdatahash" xmlns:w16se="http://schemas.microsoft.com/office/word/2015/wordml/symex" xmlns:wpg="http://schemas.microsoft.com/office/word/2010/wordprocessingGroup" xmlns:wpi="http://schemas.microsoft.com/office/word/2010/wordprocessingInk" xmlns:wne="http://schemas.microsoft.com/office/word/2006/wordml" xmlns:wps="http://schemas.microsoft.com/office/word/2010/wordprocessingShape" mc:Ignorable="w14 w15 w16se w16cid w16 w16cex w16sdtdh w16du wp14">
+  <w:abstractNum w:abstractNumId="0" w15:restartNumberingAfterBreak="0">
+    <w:nsid w:val="5FE46AF4"/>
+    <w:multiLevelType w:val="hybridMultilevel"/>
+    <w:tmpl w:val="6FCC482A"/>
+    <w:lvl w:ilvl="0" w:tplc="0409000F">
+      <w:start w:val="1"/>
+      <w:numFmt w:val="decimal"/>
+      <w:lvlText w:val="%1."/>
+      <w:lvlJc w:val="left"/>
+      <w:pPr>
+        <w:ind w:left="720" w:hanging="360"/>
+      </w:pPr>
+      <w:rPr>
+        <w:rFonts w:hint="default"/>
+      </w:rPr>
+    </w:lvl>
+    <w:lvl w:ilvl="1" w:tplc="04090019" w:tentative="1">
+      <w:start w:val="1"/>
+      <w:numFmt w:val="lowerLetter"/>
+      <w:lvlText w:val="%2."/>
+      <w:lvlJc w:val="left"/>
+      <w:pPr>
+        <w:ind w:left="1440" w:hanging="360"/>
+      </w:pPr>
+    </w:lvl>
+    <w:lvl w:ilvl="2" w:tplc="0409001B" w:tentative="1">
+      <w:start w:val="1"/>
+      <w:numFmt w:val="lowerRoman"/>
+      <w:lvlText w:val="%3."/>
+      <w:lvlJc w:val="right"/>
+      <w:pPr>
+        <w:ind w:left="2160" w:hanging="180"/>
+      </w:pPr>
+    </w:lvl>
+    <w:lvl w:ilvl="3" w:tplc="0409000F" w:tentative="1">
+      <w:start w:val="1"/>
+      <w:numFmt w:val="decimal"/>
+      <w:lvlText w:val="%4."/>
+      <w:lvlJc w:val="left"/>
+      <w:pPr>
+        <w:ind w:left="2880" w:hanging="360"/>
+      </w:pPr>
+    </w:lvl>
+    <w:lvl w:ilvl="4" w:tplc="04090019" w:tentative="1">
+      <w:start w:val="1"/>
+      <w:numFmt w:val="lowerLetter"/>
+      <w:lvlText w:val="%5."/>
+      <w:lvlJc w:val="left"/>
+      <w:pPr>
+        <w:ind w:left="3600" w:hanging="360"/>
+      </w:pPr>
+    </w:lvl>
+    <w:lvl w:ilvl="5" w:tplc="0409001B" w:tentative="1">
+      <w:start w:val="1"/>
+      <w:numFmt w:val="lowerRoman"/>
+      <w:lvlText w:val="%6."/>
+      <w:lvlJc w:val="right"/>
+      <w:pPr>
+        <w:ind w:left="4320" w:hanging="180"/>
+      </w:pPr>
+    </w:lvl>
+    <w:lvl w:ilvl="6" w:tplc="0409000F" w:tentative="1">
+      <w:start w:val="1"/>
+      <w:numFmt w:val="decimal"/>
+      <w:lvlText w:val="%7."/>
+      <w:lvlJc w:val="left"/>
+      <w:pPr>
+        <w:ind w:left="5040" w:hanging="360"/>
+      </w:pPr>
+    </w:lvl>
+    <w:lvl w:ilvl="7" w:tplc="04090019" w:tentative="1">
+      <w:start w:val="1"/>
+      <w:numFmt w:val="lowerLetter"/>
+      <w:lvlText w:val="%8."/>
+      <w:lvlJc w:val="left"/>
+      <w:pPr>
+        <w:ind w:left="5760" w:hanging="360"/>
+      </w:pPr>
+    </w:lvl>
+    <w:lvl w:ilvl="8" w:tplc="0409001B" w:tentative="1">
+      <w:start w:val="1"/>
+      <w:numFmt w:val="lowerRoman"/>
+      <w:lvlText w:val="%9."/>
+      <w:lvlJc w:val="right"/>
+      <w:pPr>
+        <w:ind w:left="6480" w:hanging="180"/>
+      </w:pPr>
+    </w:lvl>
+  </w:abstractNum>
+  <w:num w:numId="1" w16cid:durableId="47799283">
+    <w:abstractNumId w:val="0"/>
+  </w:num>
+</w:numbering>
 </file>
 
 <file path=word/styles.xml><?xml version="1.0" encoding="utf-8"?>
@@ -1176,6 +1929,29 @@
       <w:spacing w:val="5"/>
     </w:rPr>
   </w:style>
+  <w:style w:type="character" w:styleId="Hipervnculo">
+    <w:name w:val="Hyperlink"/>
+    <w:basedOn w:val="Fuentedeprrafopredeter"/>
+    <w:uiPriority w:val="99"/>
+    <w:unhideWhenUsed/>
+    <w:rsid w:val="0072456C"/>
+    <w:rPr>
+      <w:color w:val="467886" w:themeColor="hyperlink"/>
+      <w:u w:val="single"/>
+    </w:rPr>
+  </w:style>
+  <w:style w:type="character" w:styleId="Mencinsinresolver">
+    <w:name w:val="Unresolved Mention"/>
+    <w:basedOn w:val="Fuentedeprrafopredeter"/>
+    <w:uiPriority w:val="99"/>
+    <w:semiHidden/>
+    <w:unhideWhenUsed/>
+    <w:rsid w:val="0072456C"/>
+    <w:rPr>
+      <w:color w:val="605E5C"/>
+      <w:shd w:val="clear" w:color="auto" w:fill="E1DFDD"/>
+    </w:rPr>
+  </w:style>
 </w:styles>
 </file>
 

</xml_diff>